<commit_message>
adding more fields in
</commit_message>
<xml_diff>
--- a/DocumentGenerator/documents/Main.docx
+++ b/DocumentGenerator/documents/Main.docx
@@ -58,6 +58,7 @@
           <w:color w:val="000000"/>
           <w:sz w:val="19"/>
           <w:szCs w:val="19"/>
+          <w:lang w:val="en-US"/>
         </w:rPr>
         <w:t>PageAtemplate</w:t>
       </w:r>
@@ -118,10 +119,10 @@
           <w:color w:val="000000"/>
           <w:sz w:val="19"/>
           <w:szCs w:val="19"/>
+          <w:lang w:val="en-US"/>
         </w:rPr>
         <w:t>PageA</w:t>
       </w:r>
-      <w:proofErr w:type="spellEnd"/>
       <w:r>
         <w:rPr>
           <w:rFonts w:ascii="Consolas" w:hAnsi="Consolas" w:cs="Consolas"/>
@@ -142,13 +143,13 @@
         </w:rPr>
         <w:t>s</w:t>
       </w:r>
-      <w:proofErr w:type="spellStart"/>
       <w:r>
         <w:rPr>
           <w:rFonts w:ascii="Consolas" w:hAnsi="Consolas" w:cs="Consolas"/>
           <w:color w:val="000000"/>
           <w:sz w:val="19"/>
           <w:szCs w:val="19"/>
+          <w:lang w:val="en-US"/>
         </w:rPr>
         <w:t>template</w:t>
       </w:r>
@@ -165,6 +166,100 @@
         </w:rPr>
         <w:t>"}</w:t>
       </w:r>
+    </w:p>
+    <w:p>
+      <w:pPr>
+        <w:rPr>
+          <w:rStyle w:val="CharacterStyle18"/>
+          <w:rFonts w:ascii="Calibri" w:eastAsia="Calibri" w:hAnsi="Calibri" w:cs="Calibri"/>
+          <w:b w:val="0"/>
+          <w:noProof w:val="0"/>
+          <w:color w:val="auto"/>
+          <w:szCs w:val="20"/>
+          <w:lang w:val="en-US"/>
+        </w:rPr>
+      </w:pPr>
+      <w:r>
+        <w:rPr>
+          <w:rStyle w:val="CharacterStyle18"/>
+          <w:rFonts w:ascii="Calibri" w:eastAsia="Calibri" w:hAnsi="Calibri" w:cs="Calibri"/>
+          <w:b w:val="0"/>
+          <w:noProof w:val="0"/>
+          <w:color w:val="auto"/>
+          <w:szCs w:val="20"/>
+          <w:lang w:val="en-US"/>
+        </w:rPr>
+        <w:t>{</w:t>
+      </w:r>
+      <w:proofErr w:type="spellStart"/>
+      <w:r>
+        <w:rPr>
+          <w:rStyle w:val="CharacterStyle18"/>
+          <w:rFonts w:ascii="Calibri" w:eastAsia="Calibri" w:hAnsi="Calibri" w:cs="Calibri"/>
+          <w:b w:val="0"/>
+          <w:noProof w:val="0"/>
+          <w:color w:val="auto"/>
+          <w:szCs w:val="20"/>
+          <w:lang w:val="en-US"/>
+        </w:rPr>
+        <w:t>include:"</w:t>
+      </w:r>
+      <w:r>
+        <w:rPr>
+          <w:rFonts w:ascii="Consolas" w:hAnsi="Consolas" w:cs="Consolas"/>
+          <w:color w:val="000000"/>
+          <w:sz w:val="19"/>
+          <w:szCs w:val="19"/>
+          <w:lang w:val="en-US"/>
+        </w:rPr>
+        <w:t>S</w:t>
+      </w:r>
+      <w:r>
+        <w:rPr>
+          <w:rFonts w:ascii="Consolas" w:hAnsi="Consolas" w:cs="Consolas"/>
+          <w:color w:val="000000"/>
+          <w:sz w:val="19"/>
+          <w:szCs w:val="19"/>
+          <w:lang w:val="en-US"/>
+        </w:rPr>
+        <w:t>l</w:t>
+      </w:r>
+      <w:r>
+        <w:rPr>
+          <w:rFonts w:ascii="Consolas" w:hAnsi="Consolas" w:cs="Consolas"/>
+          <w:color w:val="000000"/>
+          <w:sz w:val="19"/>
+          <w:szCs w:val="19"/>
+          <w:lang w:val="en-US"/>
+        </w:rPr>
+        <w:t>abs</w:t>
+      </w:r>
+      <w:proofErr w:type="spellEnd"/>
+      <w:r>
+        <w:rPr>
+          <w:rStyle w:val="CharacterStyle18"/>
+          <w:rFonts w:ascii="Calibri" w:eastAsia="Calibri" w:hAnsi="Calibri" w:cs="Calibri"/>
+          <w:b w:val="0"/>
+          <w:noProof w:val="0"/>
+          <w:color w:val="auto"/>
+          <w:szCs w:val="20"/>
+          <w:lang w:val="en-US"/>
+        </w:rPr>
+        <w:t>"}</w:t>
+      </w:r>
+    </w:p>
+    <w:p>
+      <w:pPr>
+        <w:rPr>
+          <w:rStyle w:val="CharacterStyle18"/>
+          <w:rFonts w:ascii="Calibri" w:eastAsia="Calibri" w:hAnsi="Calibri" w:cs="Calibri"/>
+          <w:b w:val="0"/>
+          <w:noProof w:val="0"/>
+          <w:color w:val="auto"/>
+          <w:szCs w:val="20"/>
+          <w:lang w:val="en-US"/>
+        </w:rPr>
+      </w:pPr>
     </w:p>
     <w:p>
       <w:pPr>

</xml_diff>

<commit_message>
adding test for annex4
</commit_message>
<xml_diff>
--- a/DocumentGenerator/documents/Main.docx
+++ b/DocumentGenerator/documents/Main.docx
@@ -1,6 +1,6 @@
 
 <file path=word/document.xml><?xml version="1.0" encoding="utf-8"?>
-<w:document xmlns:wpc="http://schemas.microsoft.com/office/word/2010/wordprocessingCanvas" xmlns:cx="http://schemas.microsoft.com/office/drawing/2014/chartex" xmlns:cx1="http://schemas.microsoft.com/office/drawing/2015/9/8/chartex" xmlns:cx2="http://schemas.microsoft.com/office/drawing/2015/10/21/chartex" xmlns:cx3="http://schemas.microsoft.com/office/drawing/2016/5/9/chartex" xmlns:cx4="http://schemas.microsoft.com/office/drawing/2016/5/10/chartex" xmlns:cx5="http://schemas.microsoft.com/office/drawing/2016/5/11/chartex" xmlns:cx6="http://schemas.microsoft.com/office/drawing/2016/5/12/chartex" xmlns:cx7="http://schemas.microsoft.com/office/drawing/2016/5/13/chartex" xmlns:cx8="http://schemas.microsoft.com/office/drawing/2016/5/14/chartex" xmlns:mc="http://schemas.openxmlformats.org/markup-compatibility/2006" xmlns:aink="http://schemas.microsoft.com/office/drawing/2016/ink" xmlns:am3d="http://schemas.microsoft.com/office/drawing/2017/model3d" xmlns:o="urn:schemas-microsoft-com:office:office" xmlns:r="http://schemas.openxmlformats.org/officeDocument/2006/relationships" xmlns:m="http://schemas.openxmlformats.org/officeDocument/2006/math" xmlns:v="urn:schemas-microsoft-com:vml" xmlns:wp14="http://schemas.microsoft.com/office/word/2010/wordprocessingDrawing" xmlns:wp="http://schemas.openxmlformats.org/drawingml/2006/wordprocessingDrawing" xmlns:w10="urn:schemas-microsoft-com:office:word" xmlns:w="http://schemas.openxmlformats.org/wordprocessingml/2006/main" xmlns:w14="http://schemas.microsoft.com/office/word/2010/wordml" xmlns:w15="http://schemas.microsoft.com/office/word/2012/wordml" xmlns:w16cex="http://schemas.microsoft.com/office/word/2018/wordml/cex" xmlns:w16cid="http://schemas.microsoft.com/office/word/2016/wordml/cid" xmlns:w16="http://schemas.microsoft.com/office/word/2018/wordml" xmlns:w16sdtdh="http://schemas.microsoft.com/office/word/2020/wordml/sdtdatahash" xmlns:w16se="http://schemas.microsoft.com/office/word/2015/wordml/symex" xmlns:wpg="http://schemas.microsoft.com/office/word/2010/wordprocessingGroup" xmlns:wpi="http://schemas.microsoft.com/office/word/2010/wordprocessingInk" xmlns:wne="http://schemas.microsoft.com/office/word/2006/wordml" xmlns:wps="http://schemas.microsoft.com/office/word/2010/wordprocessingShape" mc:Ignorable="w14 w15 w16se w16cid w16 w16cex w16sdtdh wp14">
+<w:document xmlns:wpc="http://schemas.microsoft.com/office/word/2010/wordprocessingCanvas" xmlns:cx="http://schemas.microsoft.com/office/drawing/2014/chartex" xmlns:cx1="http://schemas.microsoft.com/office/drawing/2015/9/8/chartex" xmlns:cx2="http://schemas.microsoft.com/office/drawing/2015/10/21/chartex" xmlns:cx3="http://schemas.microsoft.com/office/drawing/2016/5/9/chartex" xmlns:cx4="http://schemas.microsoft.com/office/drawing/2016/5/10/chartex" xmlns:cx5="http://schemas.microsoft.com/office/drawing/2016/5/11/chartex" xmlns:cx6="http://schemas.microsoft.com/office/drawing/2016/5/12/chartex" xmlns:cx7="http://schemas.microsoft.com/office/drawing/2016/5/13/chartex" xmlns:cx8="http://schemas.microsoft.com/office/drawing/2016/5/14/chartex" xmlns:mc="http://schemas.openxmlformats.org/markup-compatibility/2006" xmlns:aink="http://schemas.microsoft.com/office/drawing/2016/ink" xmlns:am3d="http://schemas.microsoft.com/office/drawing/2017/model3d" xmlns:o="urn:schemas-microsoft-com:office:office" xmlns:oel="http://schemas.microsoft.com/office/2019/extlst" xmlns:r="http://schemas.openxmlformats.org/officeDocument/2006/relationships" xmlns:m="http://schemas.openxmlformats.org/officeDocument/2006/math" xmlns:v="urn:schemas-microsoft-com:vml" xmlns:wp14="http://schemas.microsoft.com/office/word/2010/wordprocessingDrawing" xmlns:wp="http://schemas.openxmlformats.org/drawingml/2006/wordprocessingDrawing" xmlns:w10="urn:schemas-microsoft-com:office:word" xmlns:w="http://schemas.openxmlformats.org/wordprocessingml/2006/main" xmlns:w14="http://schemas.microsoft.com/office/word/2010/wordml" xmlns:w15="http://schemas.microsoft.com/office/word/2012/wordml" xmlns:w16cex="http://schemas.microsoft.com/office/word/2018/wordml/cex" xmlns:w16cid="http://schemas.microsoft.com/office/word/2016/wordml/cid" xmlns:w16="http://schemas.microsoft.com/office/word/2018/wordml" xmlns:w16sdtdh="http://schemas.microsoft.com/office/word/2020/wordml/sdtdatahash" xmlns:w16se="http://schemas.microsoft.com/office/word/2015/wordml/symex" xmlns:wpg="http://schemas.microsoft.com/office/word/2010/wordprocessingGroup" xmlns:wpi="http://schemas.microsoft.com/office/word/2010/wordprocessingInk" xmlns:wne="http://schemas.microsoft.com/office/word/2006/wordml" xmlns:wps="http://schemas.microsoft.com/office/word/2010/wordprocessingShape" mc:Ignorable="w14 w15 w16se w16cid w16 w16cex w16sdtdh wp14">
   <w:background w:color="FFFFFF"/>
   <w:body>
     <w:p>
@@ -260,6 +260,41 @@
           <w:lang w:val="en-US"/>
         </w:rPr>
       </w:pPr>
+      <w:r>
+        <w:rPr>
+          <w:rStyle w:val="CharacterStyle18"/>
+          <w:rFonts w:ascii="Calibri" w:eastAsia="Calibri" w:hAnsi="Calibri" w:cs="Calibri"/>
+          <w:b w:val="0"/>
+          <w:noProof w:val="0"/>
+          <w:color w:val="auto"/>
+          <w:szCs w:val="20"/>
+          <w:lang w:val="en-US"/>
+        </w:rPr>
+        <w:t>{include:"</w:t>
+      </w:r>
+      <w:proofErr w:type="spellStart"/>
+      <w:r>
+        <w:rPr>
+          <w:rFonts w:ascii="Consolas" w:hAnsi="Consolas" w:cs="Consolas"/>
+          <w:color w:val="000000"/>
+          <w:sz w:val="19"/>
+          <w:szCs w:val="19"/>
+        </w:rPr>
+        <w:t>PageCBuildingsTemplate</w:t>
+      </w:r>
+      <w:proofErr w:type="spellEnd"/>
+      <w:r>
+        <w:rPr>
+          <w:rStyle w:val="CharacterStyle18"/>
+          <w:rFonts w:ascii="Calibri" w:eastAsia="Calibri" w:hAnsi="Calibri" w:cs="Calibri"/>
+          <w:b w:val="0"/>
+          <w:noProof w:val="0"/>
+          <w:color w:val="auto"/>
+          <w:szCs w:val="20"/>
+          <w:lang w:val="en-US"/>
+        </w:rPr>
+        <w:t>"}</w:t>
+      </w:r>
     </w:p>
     <w:p>
       <w:pPr>
@@ -297,7 +332,7 @@
 </file>
 
 <file path=word/endnotes.xml><?xml version="1.0" encoding="utf-8"?>
-<w:endnotes xmlns:wpc="http://schemas.microsoft.com/office/word/2010/wordprocessingCanvas" xmlns:cx="http://schemas.microsoft.com/office/drawing/2014/chartex" xmlns:cx1="http://schemas.microsoft.com/office/drawing/2015/9/8/chartex" xmlns:cx2="http://schemas.microsoft.com/office/drawing/2015/10/21/chartex" xmlns:cx3="http://schemas.microsoft.com/office/drawing/2016/5/9/chartex" xmlns:cx4="http://schemas.microsoft.com/office/drawing/2016/5/10/chartex" xmlns:cx5="http://schemas.microsoft.com/office/drawing/2016/5/11/chartex" xmlns:cx6="http://schemas.microsoft.com/office/drawing/2016/5/12/chartex" xmlns:cx7="http://schemas.microsoft.com/office/drawing/2016/5/13/chartex" xmlns:cx8="http://schemas.microsoft.com/office/drawing/2016/5/14/chartex" xmlns:mc="http://schemas.openxmlformats.org/markup-compatibility/2006" xmlns:aink="http://schemas.microsoft.com/office/drawing/2016/ink" xmlns:am3d="http://schemas.microsoft.com/office/drawing/2017/model3d" xmlns:o="urn:schemas-microsoft-com:office:office" xmlns:r="http://schemas.openxmlformats.org/officeDocument/2006/relationships" xmlns:m="http://schemas.openxmlformats.org/officeDocument/2006/math" xmlns:v="urn:schemas-microsoft-com:vml" xmlns:wp14="http://schemas.microsoft.com/office/word/2010/wordprocessingDrawing" xmlns:wp="http://schemas.openxmlformats.org/drawingml/2006/wordprocessingDrawing" xmlns:w10="urn:schemas-microsoft-com:office:word" xmlns:w="http://schemas.openxmlformats.org/wordprocessingml/2006/main" xmlns:w14="http://schemas.microsoft.com/office/word/2010/wordml" xmlns:w15="http://schemas.microsoft.com/office/word/2012/wordml" xmlns:w16cex="http://schemas.microsoft.com/office/word/2018/wordml/cex" xmlns:w16cid="http://schemas.microsoft.com/office/word/2016/wordml/cid" xmlns:w16="http://schemas.microsoft.com/office/word/2018/wordml" xmlns:w16sdtdh="http://schemas.microsoft.com/office/word/2020/wordml/sdtdatahash" xmlns:w16se="http://schemas.microsoft.com/office/word/2015/wordml/symex" xmlns:wpg="http://schemas.microsoft.com/office/word/2010/wordprocessingGroup" xmlns:wpi="http://schemas.microsoft.com/office/word/2010/wordprocessingInk" xmlns:wne="http://schemas.microsoft.com/office/word/2006/wordml" xmlns:wps="http://schemas.microsoft.com/office/word/2010/wordprocessingShape" mc:Ignorable="w14 w15 w16se w16cid w16 w16cex w16sdtdh wp14">
+<w:endnotes xmlns:wpc="http://schemas.microsoft.com/office/word/2010/wordprocessingCanvas" xmlns:cx="http://schemas.microsoft.com/office/drawing/2014/chartex" xmlns:cx1="http://schemas.microsoft.com/office/drawing/2015/9/8/chartex" xmlns:cx2="http://schemas.microsoft.com/office/drawing/2015/10/21/chartex" xmlns:cx3="http://schemas.microsoft.com/office/drawing/2016/5/9/chartex" xmlns:cx4="http://schemas.microsoft.com/office/drawing/2016/5/10/chartex" xmlns:cx5="http://schemas.microsoft.com/office/drawing/2016/5/11/chartex" xmlns:cx6="http://schemas.microsoft.com/office/drawing/2016/5/12/chartex" xmlns:cx7="http://schemas.microsoft.com/office/drawing/2016/5/13/chartex" xmlns:cx8="http://schemas.microsoft.com/office/drawing/2016/5/14/chartex" xmlns:mc="http://schemas.openxmlformats.org/markup-compatibility/2006" xmlns:aink="http://schemas.microsoft.com/office/drawing/2016/ink" xmlns:am3d="http://schemas.microsoft.com/office/drawing/2017/model3d" xmlns:o="urn:schemas-microsoft-com:office:office" xmlns:oel="http://schemas.microsoft.com/office/2019/extlst" xmlns:r="http://schemas.openxmlformats.org/officeDocument/2006/relationships" xmlns:m="http://schemas.openxmlformats.org/officeDocument/2006/math" xmlns:v="urn:schemas-microsoft-com:vml" xmlns:wp14="http://schemas.microsoft.com/office/word/2010/wordprocessingDrawing" xmlns:wp="http://schemas.openxmlformats.org/drawingml/2006/wordprocessingDrawing" xmlns:w10="urn:schemas-microsoft-com:office:word" xmlns:w="http://schemas.openxmlformats.org/wordprocessingml/2006/main" xmlns:w14="http://schemas.microsoft.com/office/word/2010/wordml" xmlns:w15="http://schemas.microsoft.com/office/word/2012/wordml" xmlns:w16cex="http://schemas.microsoft.com/office/word/2018/wordml/cex" xmlns:w16cid="http://schemas.microsoft.com/office/word/2016/wordml/cid" xmlns:w16="http://schemas.microsoft.com/office/word/2018/wordml" xmlns:w16sdtdh="http://schemas.microsoft.com/office/word/2020/wordml/sdtdatahash" xmlns:w16se="http://schemas.microsoft.com/office/word/2015/wordml/symex" xmlns:wpg="http://schemas.microsoft.com/office/word/2010/wordprocessingGroup" xmlns:wpi="http://schemas.microsoft.com/office/word/2010/wordprocessingInk" xmlns:wne="http://schemas.microsoft.com/office/word/2006/wordml" xmlns:wps="http://schemas.microsoft.com/office/word/2010/wordprocessingShape" mc:Ignorable="w14 w15 w16se w16cid w16 w16cex w16sdtdh wp14">
   <w:endnote w:type="separator" w:id="-1">
     <w:p>
       <w:r>
@@ -316,7 +351,7 @@
 </file>
 
 <file path=word/footnotes.xml><?xml version="1.0" encoding="utf-8"?>
-<w:footnotes xmlns:wpc="http://schemas.microsoft.com/office/word/2010/wordprocessingCanvas" xmlns:cx="http://schemas.microsoft.com/office/drawing/2014/chartex" xmlns:cx1="http://schemas.microsoft.com/office/drawing/2015/9/8/chartex" xmlns:cx2="http://schemas.microsoft.com/office/drawing/2015/10/21/chartex" xmlns:cx3="http://schemas.microsoft.com/office/drawing/2016/5/9/chartex" xmlns:cx4="http://schemas.microsoft.com/office/drawing/2016/5/10/chartex" xmlns:cx5="http://schemas.microsoft.com/office/drawing/2016/5/11/chartex" xmlns:cx6="http://schemas.microsoft.com/office/drawing/2016/5/12/chartex" xmlns:cx7="http://schemas.microsoft.com/office/drawing/2016/5/13/chartex" xmlns:cx8="http://schemas.microsoft.com/office/drawing/2016/5/14/chartex" xmlns:mc="http://schemas.openxmlformats.org/markup-compatibility/2006" xmlns:aink="http://schemas.microsoft.com/office/drawing/2016/ink" xmlns:am3d="http://schemas.microsoft.com/office/drawing/2017/model3d" xmlns:o="urn:schemas-microsoft-com:office:office" xmlns:r="http://schemas.openxmlformats.org/officeDocument/2006/relationships" xmlns:m="http://schemas.openxmlformats.org/officeDocument/2006/math" xmlns:v="urn:schemas-microsoft-com:vml" xmlns:wp14="http://schemas.microsoft.com/office/word/2010/wordprocessingDrawing" xmlns:wp="http://schemas.openxmlformats.org/drawingml/2006/wordprocessingDrawing" xmlns:w10="urn:schemas-microsoft-com:office:word" xmlns:w="http://schemas.openxmlformats.org/wordprocessingml/2006/main" xmlns:w14="http://schemas.microsoft.com/office/word/2010/wordml" xmlns:w15="http://schemas.microsoft.com/office/word/2012/wordml" xmlns:w16cex="http://schemas.microsoft.com/office/word/2018/wordml/cex" xmlns:w16cid="http://schemas.microsoft.com/office/word/2016/wordml/cid" xmlns:w16="http://schemas.microsoft.com/office/word/2018/wordml" xmlns:w16sdtdh="http://schemas.microsoft.com/office/word/2020/wordml/sdtdatahash" xmlns:w16se="http://schemas.microsoft.com/office/word/2015/wordml/symex" xmlns:wpg="http://schemas.microsoft.com/office/word/2010/wordprocessingGroup" xmlns:wpi="http://schemas.microsoft.com/office/word/2010/wordprocessingInk" xmlns:wne="http://schemas.microsoft.com/office/word/2006/wordml" xmlns:wps="http://schemas.microsoft.com/office/word/2010/wordprocessingShape" mc:Ignorable="w14 w15 w16se w16cid w16 w16cex w16sdtdh wp14">
+<w:footnotes xmlns:wpc="http://schemas.microsoft.com/office/word/2010/wordprocessingCanvas" xmlns:cx="http://schemas.microsoft.com/office/drawing/2014/chartex" xmlns:cx1="http://schemas.microsoft.com/office/drawing/2015/9/8/chartex" xmlns:cx2="http://schemas.microsoft.com/office/drawing/2015/10/21/chartex" xmlns:cx3="http://schemas.microsoft.com/office/drawing/2016/5/9/chartex" xmlns:cx4="http://schemas.microsoft.com/office/drawing/2016/5/10/chartex" xmlns:cx5="http://schemas.microsoft.com/office/drawing/2016/5/11/chartex" xmlns:cx6="http://schemas.microsoft.com/office/drawing/2016/5/12/chartex" xmlns:cx7="http://schemas.microsoft.com/office/drawing/2016/5/13/chartex" xmlns:cx8="http://schemas.microsoft.com/office/drawing/2016/5/14/chartex" xmlns:mc="http://schemas.openxmlformats.org/markup-compatibility/2006" xmlns:aink="http://schemas.microsoft.com/office/drawing/2016/ink" xmlns:am3d="http://schemas.microsoft.com/office/drawing/2017/model3d" xmlns:o="urn:schemas-microsoft-com:office:office" xmlns:oel="http://schemas.microsoft.com/office/2019/extlst" xmlns:r="http://schemas.openxmlformats.org/officeDocument/2006/relationships" xmlns:m="http://schemas.openxmlformats.org/officeDocument/2006/math" xmlns:v="urn:schemas-microsoft-com:vml" xmlns:wp14="http://schemas.microsoft.com/office/word/2010/wordprocessingDrawing" xmlns:wp="http://schemas.openxmlformats.org/drawingml/2006/wordprocessingDrawing" xmlns:w10="urn:schemas-microsoft-com:office:word" xmlns:w="http://schemas.openxmlformats.org/wordprocessingml/2006/main" xmlns:w14="http://schemas.microsoft.com/office/word/2010/wordml" xmlns:w15="http://schemas.microsoft.com/office/word/2012/wordml" xmlns:w16cex="http://schemas.microsoft.com/office/word/2018/wordml/cex" xmlns:w16cid="http://schemas.microsoft.com/office/word/2016/wordml/cid" xmlns:w16="http://schemas.microsoft.com/office/word/2018/wordml" xmlns:w16sdtdh="http://schemas.microsoft.com/office/word/2020/wordml/sdtdatahash" xmlns:w16se="http://schemas.microsoft.com/office/word/2015/wordml/symex" xmlns:wpg="http://schemas.microsoft.com/office/word/2010/wordprocessingGroup" xmlns:wpi="http://schemas.microsoft.com/office/word/2010/wordprocessingInk" xmlns:wne="http://schemas.microsoft.com/office/word/2006/wordml" xmlns:wps="http://schemas.microsoft.com/office/word/2010/wordprocessingShape" mc:Ignorable="w14 w15 w16se w16cid w16 w16cex w16sdtdh wp14">
   <w:footnote w:type="separator" w:id="-1">
     <w:p>
       <w:r>

</xml_diff>